<commit_message>
Dashboard moved to main
</commit_message>
<xml_diff>
--- a/Doc/Thesis/project proposal(BDMS).docx
+++ b/Doc/Thesis/project proposal(BDMS).docx
@@ -4200,7 +4200,19 @@
         <w:rPr>
           <w:rStyle w:val="Emphasis"/>
         </w:rPr>
-        <w:t xml:space="preserve">Blood BDMS </w:t>
+        <w:t>Blood</w:t>
+      </w:r>
+      <w:r>
+        <w:rPr>
+          <w:rStyle w:val="Emphasis"/>
+        </w:rPr>
+        <w:t xml:space="preserve"> Donation Management System</w:t>
+      </w:r>
+      <w:r>
+        <w:rPr>
+          <w:rStyle w:val="Emphasis"/>
+        </w:rPr>
+        <w:t xml:space="preserve"> BDMS </w:t>
       </w:r>
     </w:p>
     <w:p>

</xml_diff>